<commit_message>
Added dynamic sorting, not part of part4 lesson plan
</commit_message>
<xml_diff>
--- a/03_EF_ComplexGrouping.docx
+++ b/03_EF_ComplexGrouping.docx
@@ -222,8 +222,19 @@
                 <w:highlight w:val="white"/>
               </w:rPr>
               <w:tab/>
+            </w:r>
+            <w:proofErr w:type="spellStart"/>
+            <w:r>
+              <w:rPr>
+                <w:rFonts w:ascii="Consolas" w:hAnsi="Consolas" w:cs="Consolas"/>
+                <w:color w:val="000000"/>
+                <w:sz w:val="16"/>
+                <w:szCs w:val="16"/>
+                <w:highlight w:val="white"/>
+              </w:rPr>
               <w:t>EmployeeID</w:t>
             </w:r>
+            <w:proofErr w:type="spellEnd"/>
             <w:r>
               <w:rPr>
                 <w:rFonts w:ascii="Consolas" w:hAnsi="Consolas" w:cs="Consolas"/>
@@ -290,6 +301,7 @@
               </w:rPr>
               <w:t>(</w:t>
             </w:r>
+            <w:proofErr w:type="spellStart"/>
             <w:r>
               <w:rPr>
                 <w:rFonts w:ascii="Consolas" w:hAnsi="Consolas" w:cs="Consolas"/>
@@ -300,6 +312,7 @@
               </w:rPr>
               <w:t>EmployeeID</w:t>
             </w:r>
+            <w:proofErr w:type="spellEnd"/>
             <w:r>
               <w:rPr>
                 <w:rFonts w:ascii="Consolas" w:hAnsi="Consolas" w:cs="Consolas"/>
@@ -534,8 +547,19 @@
                 <w:highlight w:val="white"/>
               </w:rPr>
               <w:tab/>
+            </w:r>
+            <w:proofErr w:type="spellStart"/>
+            <w:r>
+              <w:rPr>
+                <w:rFonts w:ascii="Consolas" w:hAnsi="Consolas" w:cs="Consolas"/>
+                <w:color w:val="000000"/>
+                <w:sz w:val="16"/>
+                <w:szCs w:val="16"/>
+                <w:highlight w:val="white"/>
+              </w:rPr>
               <w:t>EmployeeID</w:t>
             </w:r>
+            <w:proofErr w:type="spellEnd"/>
           </w:p>
           <w:p>
             <w:pPr>
@@ -1082,8 +1106,19 @@
                 <w:highlight w:val="white"/>
               </w:rPr>
               <w:tab/>
+            </w:r>
+            <w:proofErr w:type="spellStart"/>
+            <w:r>
+              <w:rPr>
+                <w:rFonts w:ascii="Consolas" w:hAnsi="Consolas" w:cs="Consolas"/>
+                <w:color w:val="000000"/>
+                <w:sz w:val="19"/>
+                <w:szCs w:val="19"/>
+                <w:highlight w:val="white"/>
+              </w:rPr>
               <w:t>EmployeeID</w:t>
             </w:r>
+            <w:proofErr w:type="spellEnd"/>
             <w:r>
               <w:rPr>
                 <w:rFonts w:ascii="Consolas" w:hAnsi="Consolas" w:cs="Consolas"/>
@@ -1150,6 +1185,7 @@
               </w:rPr>
               <w:t>(</w:t>
             </w:r>
+            <w:proofErr w:type="spellStart"/>
             <w:r>
               <w:rPr>
                 <w:rFonts w:ascii="Consolas" w:hAnsi="Consolas" w:cs="Consolas"/>
@@ -1160,6 +1196,7 @@
               </w:rPr>
               <w:t>EmployeeID</w:t>
             </w:r>
+            <w:proofErr w:type="spellEnd"/>
             <w:r>
               <w:rPr>
                 <w:rFonts w:ascii="Consolas" w:hAnsi="Consolas" w:cs="Consolas"/>
@@ -1281,6 +1318,16 @@
                 <w:highlight w:val="white"/>
               </w:rPr>
               <w:tab/>
+            </w:r>
+            <w:proofErr w:type="spellStart"/>
+            <w:r>
+              <w:rPr>
+                <w:rFonts w:ascii="Consolas" w:hAnsi="Consolas" w:cs="Consolas"/>
+                <w:color w:val="000000"/>
+                <w:sz w:val="19"/>
+                <w:szCs w:val="19"/>
+                <w:highlight w:val="white"/>
+              </w:rPr>
               <w:t>dbo</w:t>
             </w:r>
             <w:r>
@@ -1301,7 +1348,18 @@
                 <w:szCs w:val="19"/>
                 <w:highlight w:val="white"/>
               </w:rPr>
-              <w:t xml:space="preserve">Orders  </w:t>
+              <w:t>Orders</w:t>
+            </w:r>
+            <w:proofErr w:type="spellEnd"/>
+            <w:r>
+              <w:rPr>
+                <w:rFonts w:ascii="Consolas" w:hAnsi="Consolas" w:cs="Consolas"/>
+                <w:color w:val="000000"/>
+                <w:sz w:val="19"/>
+                <w:szCs w:val="19"/>
+                <w:highlight w:val="white"/>
+              </w:rPr>
+              <w:t xml:space="preserve">  </w:t>
             </w:r>
           </w:p>
           <w:p>
@@ -1364,7 +1422,28 @@
                 <w:highlight w:val="white"/>
               </w:rPr>
               <w:tab/>
-              <w:t xml:space="preserve">EmployeeID </w:t>
+            </w:r>
+            <w:proofErr w:type="spellStart"/>
+            <w:r>
+              <w:rPr>
+                <w:rFonts w:ascii="Consolas" w:hAnsi="Consolas" w:cs="Consolas"/>
+                <w:color w:val="000000"/>
+                <w:sz w:val="19"/>
+                <w:szCs w:val="19"/>
+                <w:highlight w:val="white"/>
+              </w:rPr>
+              <w:t>EmployeeID</w:t>
+            </w:r>
+            <w:proofErr w:type="spellEnd"/>
+            <w:r>
+              <w:rPr>
+                <w:rFonts w:ascii="Consolas" w:hAnsi="Consolas" w:cs="Consolas"/>
+                <w:color w:val="000000"/>
+                <w:sz w:val="19"/>
+                <w:szCs w:val="19"/>
+                <w:highlight w:val="white"/>
+              </w:rPr>
+              <w:t xml:space="preserve"> </w:t>
             </w:r>
             <w:r>
               <w:rPr>
@@ -1512,7 +1591,28 @@
                 <w:highlight w:val="white"/>
               </w:rPr>
               <w:tab/>
-              <w:t xml:space="preserve">EmployeeID </w:t>
+            </w:r>
+            <w:proofErr w:type="spellStart"/>
+            <w:r>
+              <w:rPr>
+                <w:rFonts w:ascii="Consolas" w:hAnsi="Consolas" w:cs="Consolas"/>
+                <w:color w:val="000000"/>
+                <w:sz w:val="19"/>
+                <w:szCs w:val="19"/>
+                <w:highlight w:val="white"/>
+              </w:rPr>
+              <w:t>EmployeeID</w:t>
+            </w:r>
+            <w:proofErr w:type="spellEnd"/>
+            <w:r>
+              <w:rPr>
+                <w:rFonts w:ascii="Consolas" w:hAnsi="Consolas" w:cs="Consolas"/>
+                <w:color w:val="000000"/>
+                <w:sz w:val="19"/>
+                <w:szCs w:val="19"/>
+                <w:highlight w:val="white"/>
+              </w:rPr>
+              <w:t xml:space="preserve"> </w:t>
             </w:r>
           </w:p>
           <w:p>
@@ -1686,6 +1786,7 @@
           <w:numId w:val="2"/>
         </w:numPr>
       </w:pPr>
+      <w:proofErr w:type="spellStart"/>
       <w:r>
         <w:t>NorthWindCoreUnitTest.Classes</w:t>
       </w:r>
@@ -1695,6 +1796,7 @@
       <w:r>
         <w:t>SqlOperations</w:t>
       </w:r>
+      <w:proofErr w:type="spellEnd"/>
       <w:r>
         <w:t xml:space="preserve"> in GitHub</w:t>
       </w:r>
@@ -1740,8 +1842,13 @@
       <w:r>
         <w:t xml:space="preserve">Karen will provide </w:t>
       </w:r>
-      <w:r>
-        <w:t>OrderOperations class</w:t>
+      <w:proofErr w:type="spellStart"/>
+      <w:r>
+        <w:t>OrderOperations</w:t>
+      </w:r>
+      <w:proofErr w:type="spellEnd"/>
+      <w:r>
+        <w:t xml:space="preserve"> class</w:t>
       </w:r>
       <w:r>
         <w:t xml:space="preserve"> code</w:t>
@@ -1758,8 +1865,13 @@
       </w:r>
     </w:p>
     <w:p>
-      <w:r>
-        <w:t xml:space="preserve">OrderOperations class </w:t>
+      <w:proofErr w:type="spellStart"/>
+      <w:r>
+        <w:t>OrderOperations</w:t>
+      </w:r>
+      <w:proofErr w:type="spellEnd"/>
+      <w:r>
+        <w:t xml:space="preserve"> class </w:t>
       </w:r>
     </w:p>
     <w:p>
@@ -1873,9 +1985,11 @@
       <w:r>
         <w:t xml:space="preserve">Next, the following method accepts a list of employees obtained from </w:t>
       </w:r>
+      <w:proofErr w:type="spellStart"/>
       <w:r>
         <w:t>GetEmployeesTask</w:t>
       </w:r>
+      <w:proofErr w:type="spellEnd"/>
       <w:r>
         <w:t xml:space="preserve"> method above</w:t>
       </w:r>
@@ -1915,15 +2029,19 @@
       <w:r>
         <w:t xml:space="preserve">Ask for the first employee using </w:t>
       </w:r>
+      <w:proofErr w:type="spellStart"/>
       <w:r>
         <w:t>FirstOrDefault</w:t>
       </w:r>
+      <w:proofErr w:type="spellEnd"/>
       <w:r>
         <w:t xml:space="preserve">. Note with </w:t>
       </w:r>
+      <w:proofErr w:type="spellStart"/>
       <w:r>
         <w:t>FirstOrDefault</w:t>
       </w:r>
+      <w:proofErr w:type="spellEnd"/>
       <w:r>
         <w:t xml:space="preserve"> a check can be done for null while a sister extension First if there are no elements in a </w:t>
       </w:r>
@@ -1945,11 +2063,32 @@
       <w:r>
         <w:t xml:space="preserve">Return a </w:t>
       </w:r>
-      <w:r>
-        <w:t>IGrouping&lt;int, Employees&gt;</w:t>
-      </w:r>
-      <w:r>
-        <w:t xml:space="preserve"> where int is the count of orders for the employee with the most orders</w:t>
+      <w:proofErr w:type="spellStart"/>
+      <w:r>
+        <w:t>IGrouping</w:t>
+      </w:r>
+      <w:proofErr w:type="spellEnd"/>
+      <w:r>
+        <w:t>&lt;</w:t>
+      </w:r>
+      <w:proofErr w:type="spellStart"/>
+      <w:r>
+        <w:t>int</w:t>
+      </w:r>
+      <w:proofErr w:type="spellEnd"/>
+      <w:r>
+        <w:t>, Employees&gt;</w:t>
+      </w:r>
+      <w:r>
+        <w:t xml:space="preserve"> where </w:t>
+      </w:r>
+      <w:proofErr w:type="spellStart"/>
+      <w:r>
+        <w:t>int</w:t>
+      </w:r>
+      <w:proofErr w:type="spellEnd"/>
+      <w:r>
+        <w:t xml:space="preserve"> is the count of orders for the employee with the most orders</w:t>
       </w:r>
     </w:p>
     <w:p>
@@ -1968,9 +2107,11 @@
       <w:r>
         <w:t xml:space="preserve">Create a new class in the root of the project </w:t>
       </w:r>
+      <w:proofErr w:type="spellStart"/>
       <w:r>
         <w:t>NorthWindCoreUnitTest</w:t>
       </w:r>
+      <w:proofErr w:type="spellEnd"/>
       <w:r>
         <w:t xml:space="preserve"> named</w:t>
       </w:r>
@@ -2005,14 +2146,29 @@
         <w:t>partial class</w:t>
       </w:r>
       <w:r>
-        <w:t xml:space="preserve"> OrderTests</w:t>
-      </w:r>
-      <w:r>
         <w:t xml:space="preserve"> </w:t>
       </w:r>
-      <w:r>
-        <w:t>: TestBase</w:t>
-      </w:r>
+      <w:proofErr w:type="spellStart"/>
+      <w:proofErr w:type="gramStart"/>
+      <w:r>
+        <w:t>OrderTests</w:t>
+      </w:r>
+      <w:proofErr w:type="spellEnd"/>
+      <w:r>
+        <w:t xml:space="preserve"> </w:t>
+      </w:r>
+      <w:r>
+        <w:t>:</w:t>
+      </w:r>
+      <w:proofErr w:type="gramEnd"/>
+      <w:r>
+        <w:t xml:space="preserve"> </w:t>
+      </w:r>
+      <w:proofErr w:type="spellStart"/>
+      <w:r>
+        <w:t>TestBase</w:t>
+      </w:r>
+      <w:proofErr w:type="spellEnd"/>
       <w:r>
         <w:t xml:space="preserve"> </w:t>
       </w:r>
@@ -2035,7 +2191,15 @@
         <w:t xml:space="preserve">Add the following attribute </w:t>
       </w:r>
       <w:r>
-        <w:t>[TestClass]</w:t>
+        <w:t>[</w:t>
+      </w:r>
+      <w:proofErr w:type="spellStart"/>
+      <w:r>
+        <w:t>TestClass</w:t>
+      </w:r>
+      <w:proofErr w:type="spellEnd"/>
+      <w:r>
+        <w:t>]</w:t>
       </w:r>
       <w:r>
         <w:t xml:space="preserve"> hint: needs a using statement, look at the other test classes.</w:t>
@@ -2056,10 +2220,16 @@
         <w:t xml:space="preserve">Add the following test method (Karen will walk through the code) </w:t>
       </w:r>
       <w:r>
-        <w:t>and supply SqlOperations code.</w:t>
-      </w:r>
-      <w:bookmarkStart w:id="0" w:name="_GoBack"/>
-      <w:bookmarkEnd w:id="0"/>
+        <w:t xml:space="preserve">and supply </w:t>
+      </w:r>
+      <w:proofErr w:type="spellStart"/>
+      <w:r>
+        <w:t>SqlOperations</w:t>
+      </w:r>
+      <w:proofErr w:type="spellEnd"/>
+      <w:r>
+        <w:t xml:space="preserve"> code.</w:t>
+      </w:r>
     </w:p>
     <w:p>
       <w:pPr>
@@ -2097,7 +2267,27 @@
           <w:sz w:val="16"/>
           <w:szCs w:val="16"/>
         </w:rPr>
-        <w:t>[TestMethod]</w:t>
+        <w:t>[</w:t>
+      </w:r>
+      <w:proofErr w:type="spellStart"/>
+      <w:r>
+        <w:rPr>
+          <w:rFonts w:ascii="Consolas" w:eastAsia="Times New Roman" w:hAnsi="Consolas" w:cs="Courier New"/>
+          <w:color w:val="000000"/>
+          <w:sz w:val="16"/>
+          <w:szCs w:val="16"/>
+        </w:rPr>
+        <w:t>TestMethod</w:t>
+      </w:r>
+      <w:proofErr w:type="spellEnd"/>
+      <w:r>
+        <w:rPr>
+          <w:rFonts w:ascii="Consolas" w:eastAsia="Times New Roman" w:hAnsi="Consolas" w:cs="Courier New"/>
+          <w:color w:val="000000"/>
+          <w:sz w:val="16"/>
+          <w:szCs w:val="16"/>
+        </w:rPr>
+        <w:t>]</w:t>
       </w:r>
     </w:p>
     <w:p>
@@ -2136,7 +2326,49 @@
           <w:sz w:val="16"/>
           <w:szCs w:val="16"/>
         </w:rPr>
-        <w:t>[TestTraits(Trait.GroupingEntityFramework)]</w:t>
+        <w:t>[</w:t>
+      </w:r>
+      <w:proofErr w:type="spellStart"/>
+      <w:proofErr w:type="gramStart"/>
+      <w:r>
+        <w:rPr>
+          <w:rFonts w:ascii="Consolas" w:eastAsia="Times New Roman" w:hAnsi="Consolas" w:cs="Courier New"/>
+          <w:color w:val="000000"/>
+          <w:sz w:val="16"/>
+          <w:szCs w:val="16"/>
+        </w:rPr>
+        <w:t>TestTraits</w:t>
+      </w:r>
+      <w:proofErr w:type="spellEnd"/>
+      <w:r>
+        <w:rPr>
+          <w:rFonts w:ascii="Consolas" w:eastAsia="Times New Roman" w:hAnsi="Consolas" w:cs="Courier New"/>
+          <w:color w:val="000000"/>
+          <w:sz w:val="16"/>
+          <w:szCs w:val="16"/>
+        </w:rPr>
+        <w:t>(</w:t>
+      </w:r>
+      <w:proofErr w:type="spellStart"/>
+      <w:proofErr w:type="gramEnd"/>
+      <w:r>
+        <w:rPr>
+          <w:rFonts w:ascii="Consolas" w:eastAsia="Times New Roman" w:hAnsi="Consolas" w:cs="Courier New"/>
+          <w:color w:val="000000"/>
+          <w:sz w:val="16"/>
+          <w:szCs w:val="16"/>
+        </w:rPr>
+        <w:t>Trait.GroupingEntityFramework</w:t>
+      </w:r>
+      <w:proofErr w:type="spellEnd"/>
+      <w:r>
+        <w:rPr>
+          <w:rFonts w:ascii="Consolas" w:eastAsia="Times New Roman" w:hAnsi="Consolas" w:cs="Courier New"/>
+          <w:color w:val="000000"/>
+          <w:sz w:val="16"/>
+          <w:szCs w:val="16"/>
+        </w:rPr>
+        <w:t>)]</w:t>
       </w:r>
     </w:p>
     <w:p>
@@ -2168,6 +2400,7 @@
           <w:szCs w:val="16"/>
         </w:rPr>
       </w:pPr>
+      <w:proofErr w:type="gramStart"/>
       <w:r>
         <w:rPr>
           <w:rFonts w:ascii="Consolas" w:eastAsia="Times New Roman" w:hAnsi="Consolas" w:cs="Courier New"/>
@@ -2177,6 +2410,7 @@
         </w:rPr>
         <w:t>public</w:t>
       </w:r>
+      <w:proofErr w:type="gramEnd"/>
       <w:r>
         <w:rPr>
           <w:rFonts w:ascii="Consolas" w:eastAsia="Times New Roman" w:hAnsi="Consolas" w:cs="Courier New"/>
@@ -2373,7 +2607,27 @@
           <w:sz w:val="16"/>
           <w:szCs w:val="16"/>
         </w:rPr>
-        <w:t> OrderOperations.GetEmployeesTask();</w:t>
+        <w:t> </w:t>
+      </w:r>
+      <w:proofErr w:type="gramStart"/>
+      <w:r>
+        <w:rPr>
+          <w:rFonts w:ascii="Consolas" w:eastAsia="Times New Roman" w:hAnsi="Consolas" w:cs="Courier New"/>
+          <w:color w:val="000000"/>
+          <w:sz w:val="16"/>
+          <w:szCs w:val="16"/>
+        </w:rPr>
+        <w:t>OrderOperations.GetEmployeesTask(</w:t>
+      </w:r>
+      <w:proofErr w:type="gramEnd"/>
+      <w:r>
+        <w:rPr>
+          <w:rFonts w:ascii="Consolas" w:eastAsia="Times New Roman" w:hAnsi="Consolas" w:cs="Courier New"/>
+          <w:color w:val="000000"/>
+          <w:sz w:val="16"/>
+          <w:szCs w:val="16"/>
+        </w:rPr>
+        <w:t>);</w:t>
       </w:r>
     </w:p>
     <w:p>
@@ -2448,7 +2702,27 @@
           <w:sz w:val="16"/>
           <w:szCs w:val="16"/>
         </w:rPr>
-        <w:t> = OrderOperations.EmployeeMostOrders(employeeList);</w:t>
+        <w:t> = </w:t>
+      </w:r>
+      <w:proofErr w:type="gramStart"/>
+      <w:r>
+        <w:rPr>
+          <w:rFonts w:ascii="Consolas" w:eastAsia="Times New Roman" w:hAnsi="Consolas" w:cs="Courier New"/>
+          <w:color w:val="000000"/>
+          <w:sz w:val="16"/>
+          <w:szCs w:val="16"/>
+        </w:rPr>
+        <w:t>OrderOperations.EmployeeMostOrders(</w:t>
+      </w:r>
+      <w:proofErr w:type="gramEnd"/>
+      <w:r>
+        <w:rPr>
+          <w:rFonts w:ascii="Consolas" w:eastAsia="Times New Roman" w:hAnsi="Consolas" w:cs="Courier New"/>
+          <w:color w:val="000000"/>
+          <w:sz w:val="16"/>
+          <w:szCs w:val="16"/>
+        </w:rPr>
+        <w:t>employeeList);</w:t>
       </w:r>
     </w:p>
     <w:p>
@@ -2527,7 +2801,38 @@
           <w:szCs w:val="16"/>
         </w:rPr>
         <w:lastRenderedPageBreak/>
-        <w:t>    Assert.IsTrue(employee != </w:t>
+        <w:t>    </w:t>
+      </w:r>
+      <w:proofErr w:type="spellStart"/>
+      <w:proofErr w:type="gramStart"/>
+      <w:r>
+        <w:rPr>
+          <w:rFonts w:ascii="Consolas" w:eastAsia="Times New Roman" w:hAnsi="Consolas" w:cs="Courier New"/>
+          <w:color w:val="000000"/>
+          <w:sz w:val="16"/>
+          <w:szCs w:val="16"/>
+        </w:rPr>
+        <w:t>Assert.IsTrue</w:t>
+      </w:r>
+      <w:proofErr w:type="spellEnd"/>
+      <w:r>
+        <w:rPr>
+          <w:rFonts w:ascii="Consolas" w:eastAsia="Times New Roman" w:hAnsi="Consolas" w:cs="Courier New"/>
+          <w:color w:val="000000"/>
+          <w:sz w:val="16"/>
+          <w:szCs w:val="16"/>
+        </w:rPr>
+        <w:t>(</w:t>
+      </w:r>
+      <w:proofErr w:type="gramEnd"/>
+      <w:r>
+        <w:rPr>
+          <w:rFonts w:ascii="Consolas" w:eastAsia="Times New Roman" w:hAnsi="Consolas" w:cs="Courier New"/>
+          <w:color w:val="000000"/>
+          <w:sz w:val="16"/>
+          <w:szCs w:val="16"/>
+        </w:rPr>
+        <w:t>employee != </w:t>
       </w:r>
       <w:r>
         <w:rPr>
@@ -2623,8 +2928,19 @@
           <w:sz w:val="16"/>
           <w:szCs w:val="16"/>
         </w:rPr>
-        <w:t>    Debug.WriteLine(</w:t>
-      </w:r>
+        <w:t>    </w:t>
+      </w:r>
+      <w:proofErr w:type="gramStart"/>
+      <w:r>
+        <w:rPr>
+          <w:rFonts w:ascii="Consolas" w:eastAsia="Times New Roman" w:hAnsi="Consolas" w:cs="Courier New"/>
+          <w:color w:val="000000"/>
+          <w:sz w:val="16"/>
+          <w:szCs w:val="16"/>
+        </w:rPr>
+        <w:t>Debug.WriteLine(</w:t>
+      </w:r>
+      <w:proofErr w:type="gramEnd"/>
       <w:r>
         <w:rPr>
           <w:rFonts w:ascii="Consolas" w:eastAsia="Times New Roman" w:hAnsi="Consolas" w:cs="Courier New"/>
@@ -2755,7 +3071,27 @@
           <w:sz w:val="16"/>
           <w:szCs w:val="16"/>
         </w:rPr>
-        <w:t>    SqlOperations.Server = </w:t>
+        <w:t>    </w:t>
+      </w:r>
+      <w:proofErr w:type="spellStart"/>
+      <w:r>
+        <w:rPr>
+          <w:rFonts w:ascii="Consolas" w:eastAsia="Times New Roman" w:hAnsi="Consolas" w:cs="Courier New"/>
+          <w:color w:val="000000"/>
+          <w:sz w:val="16"/>
+          <w:szCs w:val="16"/>
+        </w:rPr>
+        <w:t>SqlOperations.Server</w:t>
+      </w:r>
+      <w:proofErr w:type="spellEnd"/>
+      <w:r>
+        <w:rPr>
+          <w:rFonts w:ascii="Consolas" w:eastAsia="Times New Roman" w:hAnsi="Consolas" w:cs="Courier New"/>
+          <w:color w:val="000000"/>
+          <w:sz w:val="16"/>
+          <w:szCs w:val="16"/>
+        </w:rPr>
+        <w:t> = </w:t>
       </w:r>
       <w:r>
         <w:rPr>
@@ -2830,7 +3166,27 @@
           <w:sz w:val="16"/>
           <w:szCs w:val="16"/>
         </w:rPr>
-        <w:t>    SqlOperations.Database = </w:t>
+        <w:t>    </w:t>
+      </w:r>
+      <w:proofErr w:type="spellStart"/>
+      <w:r>
+        <w:rPr>
+          <w:rFonts w:ascii="Consolas" w:eastAsia="Times New Roman" w:hAnsi="Consolas" w:cs="Courier New"/>
+          <w:color w:val="000000"/>
+          <w:sz w:val="16"/>
+          <w:szCs w:val="16"/>
+        </w:rPr>
+        <w:t>SqlOperations.Database</w:t>
+      </w:r>
+      <w:proofErr w:type="spellEnd"/>
+      <w:r>
+        <w:rPr>
+          <w:rFonts w:ascii="Consolas" w:eastAsia="Times New Roman" w:hAnsi="Consolas" w:cs="Courier New"/>
+          <w:color w:val="000000"/>
+          <w:sz w:val="16"/>
+          <w:szCs w:val="16"/>
+        </w:rPr>
+        <w:t> = </w:t>
       </w:r>
       <w:r>
         <w:rPr>
@@ -2983,7 +3339,37 @@
           <w:sz w:val="16"/>
           <w:szCs w:val="16"/>
         </w:rPr>
-        <w:t>//    V   V    &lt;- Discards</w:t>
+        <w:t>//    V   </w:t>
+      </w:r>
+      <w:proofErr w:type="spellStart"/>
+      <w:r>
+        <w:rPr>
+          <w:rFonts w:ascii="Consolas" w:eastAsia="Times New Roman" w:hAnsi="Consolas" w:cs="Courier New"/>
+          <w:color w:val="008000"/>
+          <w:sz w:val="16"/>
+          <w:szCs w:val="16"/>
+        </w:rPr>
+        <w:t>V</w:t>
+      </w:r>
+      <w:proofErr w:type="spellEnd"/>
+      <w:r>
+        <w:rPr>
+          <w:rFonts w:ascii="Consolas" w:eastAsia="Times New Roman" w:hAnsi="Consolas" w:cs="Courier New"/>
+          <w:color w:val="008000"/>
+          <w:sz w:val="16"/>
+          <w:szCs w:val="16"/>
+        </w:rPr>
+        <w:t>    &lt;- </w:t>
+      </w:r>
+      <w:r>
+        <w:rPr>
+          <w:rFonts w:ascii="Consolas" w:eastAsia="Times New Roman" w:hAnsi="Consolas" w:cs="Courier New"/>
+          <w:color w:val="008000"/>
+          <w:sz w:val="16"/>
+          <w:szCs w:val="16"/>
+          <w:highlight w:val="yellow"/>
+        </w:rPr>
+        <w:t>Discards</w:t>
       </w:r>
     </w:p>
     <w:p>
@@ -3022,7 +3408,27 @@
           <w:sz w:val="16"/>
           <w:szCs w:val="16"/>
         </w:rPr>
-        <w:t>    var ( </w:t>
+        <w:t>    </w:t>
+      </w:r>
+      <w:proofErr w:type="gramStart"/>
+      <w:r>
+        <w:rPr>
+          <w:rFonts w:ascii="Consolas" w:eastAsia="Times New Roman" w:hAnsi="Consolas" w:cs="Courier New"/>
+          <w:color w:val="000000"/>
+          <w:sz w:val="16"/>
+          <w:szCs w:val="16"/>
+        </w:rPr>
+        <w:t>var</w:t>
+      </w:r>
+      <w:proofErr w:type="gramEnd"/>
+      <w:r>
+        <w:rPr>
+          <w:rFonts w:ascii="Consolas" w:eastAsia="Times New Roman" w:hAnsi="Consolas" w:cs="Courier New"/>
+          <w:color w:val="000000"/>
+          <w:sz w:val="16"/>
+          <w:szCs w:val="16"/>
+        </w:rPr>
+        <w:t> ( </w:t>
       </w:r>
       <w:r>
         <w:rPr>
@@ -3030,6 +3436,7 @@
           <w:color w:val="0000FF"/>
           <w:sz w:val="16"/>
           <w:szCs w:val="16"/>
+          <w:highlight w:val="yellow"/>
         </w:rPr>
         <w:t>_</w:t>
       </w:r>
@@ -3048,6 +3455,7 @@
           <w:color w:val="0000FF"/>
           <w:sz w:val="16"/>
           <w:szCs w:val="16"/>
+          <w:highlight w:val="yellow"/>
         </w:rPr>
         <w:t>_</w:t>
       </w:r>
@@ -3154,7 +3562,27 @@
           <w:sz w:val="16"/>
           <w:szCs w:val="16"/>
         </w:rPr>
-        <w:t>    Assert.AreEqual(employee.Count(), dictionary.FirstOrDefault().Value);</w:t>
+        <w:t>    </w:t>
+      </w:r>
+      <w:proofErr w:type="gramStart"/>
+      <w:r>
+        <w:rPr>
+          <w:rFonts w:ascii="Consolas" w:eastAsia="Times New Roman" w:hAnsi="Consolas" w:cs="Courier New"/>
+          <w:color w:val="000000"/>
+          <w:sz w:val="16"/>
+          <w:szCs w:val="16"/>
+        </w:rPr>
+        <w:t>Assert.AreEqual(</w:t>
+      </w:r>
+      <w:proofErr w:type="gramEnd"/>
+      <w:r>
+        <w:rPr>
+          <w:rFonts w:ascii="Consolas" w:eastAsia="Times New Roman" w:hAnsi="Consolas" w:cs="Courier New"/>
+          <w:color w:val="000000"/>
+          <w:sz w:val="16"/>
+          <w:szCs w:val="16"/>
+        </w:rPr>
+        <w:t>employee.Count(), dictionary.FirstOrDefault().Value);</w:t>
       </w:r>
     </w:p>
     <w:p>
@@ -3238,8 +3666,10 @@
     <w:p/>
     <w:p/>
     <w:p/>
-    <w:p/>
-    <w:p/>
+    <w:p>
+      <w:bookmarkStart w:id="0" w:name="_GoBack"/>
+      <w:bookmarkEnd w:id="0"/>
+    </w:p>
     <w:sectPr>
       <w:pgSz w:w="12240" w:h="15840"/>
       <w:pgMar w:top="1440" w:right="1440" w:bottom="1440" w:left="1440" w:header="720" w:footer="720" w:gutter="0"/>

</xml_diff>